<commit_message>
FEAT: Update de projeto
</commit_message>
<xml_diff>
--- a/ReactNative/AnotacoesNodeJs.docx
+++ b/ReactNative/AnotacoesNodeJs.docx
@@ -76,19 +76,8 @@
           <w:sz w:val="24"/>
           <w:szCs w:val="24"/>
         </w:rPr>
-        <w:t xml:space="preserve">Instalar </w:t>
-      </w:r>
-      <w:proofErr w:type="spellStart"/>
-      <w:r>
-        <w:rPr>
-          <w:b/>
-          <w:bCs/>
-          <w:sz w:val="24"/>
-          <w:szCs w:val="24"/>
-        </w:rPr>
-        <w:t>VSCode</w:t>
-      </w:r>
-      <w:proofErr w:type="spellEnd"/>
+        <w:t>Instalar VSCode</w:t>
+      </w:r>
     </w:p>
     <w:p>
       <w:pPr>
@@ -344,247 +333,7 @@
           <w:sz w:val="24"/>
           <w:szCs w:val="24"/>
         </w:rPr>
-        <w:t xml:space="preserve">O </w:t>
-      </w:r>
-      <w:proofErr w:type="spellStart"/>
-      <w:r>
-        <w:rPr>
-          <w:b/>
-          <w:bCs/>
-          <w:sz w:val="24"/>
-          <w:szCs w:val="24"/>
-        </w:rPr>
-        <w:t>React</w:t>
-      </w:r>
-      <w:proofErr w:type="spellEnd"/>
-      <w:r>
-        <w:rPr>
-          <w:b/>
-          <w:bCs/>
-          <w:sz w:val="24"/>
-          <w:szCs w:val="24"/>
-        </w:rPr>
-        <w:t xml:space="preserve"> </w:t>
-      </w:r>
-      <w:proofErr w:type="spellStart"/>
-      <w:r>
-        <w:rPr>
-          <w:b/>
-          <w:bCs/>
-          <w:sz w:val="24"/>
-          <w:szCs w:val="24"/>
-        </w:rPr>
-        <w:t>Native</w:t>
-      </w:r>
-      <w:proofErr w:type="spellEnd"/>
-      <w:r>
-        <w:rPr>
-          <w:b/>
-          <w:bCs/>
-          <w:sz w:val="24"/>
-          <w:szCs w:val="24"/>
-        </w:rPr>
-        <w:t xml:space="preserve"> é distribuído como dois pacotes </w:t>
-      </w:r>
-      <w:proofErr w:type="spellStart"/>
-      <w:r>
-        <w:rPr>
-          <w:b/>
-          <w:bCs/>
-          <w:sz w:val="24"/>
-          <w:szCs w:val="24"/>
-        </w:rPr>
-        <w:t>npm</w:t>
-      </w:r>
-      <w:proofErr w:type="spellEnd"/>
-      <w:r>
-        <w:rPr>
-          <w:b/>
-          <w:bCs/>
-          <w:sz w:val="24"/>
-          <w:szCs w:val="24"/>
-        </w:rPr>
-        <w:t xml:space="preserve">, </w:t>
-      </w:r>
-      <w:proofErr w:type="spellStart"/>
-      <w:r>
-        <w:rPr>
-          <w:b/>
-          <w:bCs/>
-          <w:sz w:val="24"/>
-          <w:szCs w:val="24"/>
-        </w:rPr>
-        <w:t>react-native-cli</w:t>
-      </w:r>
-      <w:proofErr w:type="spellEnd"/>
-      <w:r>
-        <w:rPr>
-          <w:b/>
-          <w:bCs/>
-          <w:sz w:val="24"/>
-          <w:szCs w:val="24"/>
-        </w:rPr>
-        <w:t xml:space="preserve"> e </w:t>
-      </w:r>
-      <w:proofErr w:type="spellStart"/>
-      <w:r>
-        <w:rPr>
-          <w:b/>
-          <w:bCs/>
-          <w:sz w:val="24"/>
-          <w:szCs w:val="24"/>
-        </w:rPr>
-        <w:t>react-native</w:t>
-      </w:r>
-      <w:proofErr w:type="spellEnd"/>
-      <w:r>
-        <w:rPr>
-          <w:b/>
-          <w:bCs/>
-          <w:sz w:val="24"/>
-          <w:szCs w:val="24"/>
-        </w:rPr>
-        <w:t>. O primeiro é um pacote leve que deve ser instalado globalmente (</w:t>
-      </w:r>
-      <w:proofErr w:type="spellStart"/>
-      <w:r>
-        <w:rPr>
-          <w:b/>
-          <w:bCs/>
-          <w:sz w:val="24"/>
-          <w:szCs w:val="24"/>
-        </w:rPr>
-        <w:t>npm</w:t>
-      </w:r>
-      <w:proofErr w:type="spellEnd"/>
-      <w:r>
-        <w:rPr>
-          <w:b/>
-          <w:bCs/>
-          <w:sz w:val="24"/>
-          <w:szCs w:val="24"/>
-        </w:rPr>
-        <w:t xml:space="preserve"> </w:t>
-      </w:r>
-      <w:proofErr w:type="spellStart"/>
-      <w:r>
-        <w:rPr>
-          <w:b/>
-          <w:bCs/>
-          <w:sz w:val="24"/>
-          <w:szCs w:val="24"/>
-        </w:rPr>
-        <w:t>install</w:t>
-      </w:r>
-      <w:proofErr w:type="spellEnd"/>
-      <w:r>
-        <w:rPr>
-          <w:b/>
-          <w:bCs/>
-          <w:sz w:val="24"/>
-          <w:szCs w:val="24"/>
-        </w:rPr>
-        <w:t xml:space="preserve"> -g </w:t>
-      </w:r>
-      <w:proofErr w:type="spellStart"/>
-      <w:r>
-        <w:rPr>
-          <w:b/>
-          <w:bCs/>
-          <w:sz w:val="24"/>
-          <w:szCs w:val="24"/>
-        </w:rPr>
-        <w:t>react-native-cli</w:t>
-      </w:r>
-      <w:proofErr w:type="spellEnd"/>
-      <w:r>
-        <w:rPr>
-          <w:b/>
-          <w:bCs/>
-          <w:sz w:val="24"/>
-          <w:szCs w:val="24"/>
-        </w:rPr>
-        <w:t xml:space="preserve">), enquanto o segundo contém o código real da estrutura </w:t>
-      </w:r>
-      <w:proofErr w:type="spellStart"/>
-      <w:r>
-        <w:rPr>
-          <w:b/>
-          <w:bCs/>
-          <w:sz w:val="24"/>
-          <w:szCs w:val="24"/>
-        </w:rPr>
-        <w:t>React</w:t>
-      </w:r>
-      <w:proofErr w:type="spellEnd"/>
-      <w:r>
-        <w:rPr>
-          <w:b/>
-          <w:bCs/>
-          <w:sz w:val="24"/>
-          <w:szCs w:val="24"/>
-        </w:rPr>
-        <w:t xml:space="preserve"> </w:t>
-      </w:r>
-      <w:proofErr w:type="spellStart"/>
-      <w:r>
-        <w:rPr>
-          <w:b/>
-          <w:bCs/>
-          <w:sz w:val="24"/>
-          <w:szCs w:val="24"/>
-        </w:rPr>
-        <w:t>Native</w:t>
-      </w:r>
-      <w:proofErr w:type="spellEnd"/>
-      <w:r>
-        <w:rPr>
-          <w:b/>
-          <w:bCs/>
-          <w:sz w:val="24"/>
-          <w:szCs w:val="24"/>
-        </w:rPr>
-        <w:t xml:space="preserve"> e é instalado localmente no seu projeto quando você executa o </w:t>
-      </w:r>
-      <w:proofErr w:type="spellStart"/>
-      <w:r>
-        <w:rPr>
-          <w:b/>
-          <w:bCs/>
-          <w:sz w:val="24"/>
-          <w:szCs w:val="24"/>
-        </w:rPr>
-        <w:t>init</w:t>
-      </w:r>
-      <w:proofErr w:type="spellEnd"/>
-      <w:r>
-        <w:rPr>
-          <w:b/>
-          <w:bCs/>
-          <w:sz w:val="24"/>
-          <w:szCs w:val="24"/>
-        </w:rPr>
-        <w:t xml:space="preserve"> nativo do </w:t>
-      </w:r>
-      <w:proofErr w:type="spellStart"/>
-      <w:r>
-        <w:rPr>
-          <w:b/>
-          <w:bCs/>
-          <w:sz w:val="24"/>
-          <w:szCs w:val="24"/>
-        </w:rPr>
-        <w:t>react</w:t>
-      </w:r>
-      <w:proofErr w:type="spellEnd"/>
-      <w:r>
-        <w:rPr>
-          <w:b/>
-          <w:bCs/>
-          <w:sz w:val="24"/>
-          <w:szCs w:val="24"/>
-        </w:rPr>
-        <w:t>.</w:t>
+        <w:t>O React Native é distribuído como dois pacotes npm, react-native-cli e react-native. O primeiro é um pacote leve que deve ser instalado globalmente (npm install -g react-native-cli), enquanto o segundo contém o código real da estrutura React Native e é instalado localmente no seu projeto quando você executa o init nativo do react.</w:t>
       </w:r>
       <w:r>
         <w:rPr>
@@ -594,107 +343,7 @@
           <w:szCs w:val="24"/>
         </w:rPr>
         <w:br/>
-        <w:t xml:space="preserve">Baixar e instalar de forma global o </w:t>
-      </w:r>
-      <w:proofErr w:type="spellStart"/>
-      <w:r>
-        <w:rPr>
-          <w:b/>
-          <w:bCs/>
-          <w:sz w:val="24"/>
-          <w:szCs w:val="24"/>
-        </w:rPr>
-        <w:t>react</w:t>
-      </w:r>
-      <w:proofErr w:type="spellEnd"/>
-      <w:r>
-        <w:rPr>
-          <w:b/>
-          <w:bCs/>
-          <w:sz w:val="24"/>
-          <w:szCs w:val="24"/>
-        </w:rPr>
-        <w:t xml:space="preserve"> </w:t>
-      </w:r>
-      <w:proofErr w:type="spellStart"/>
-      <w:r>
-        <w:rPr>
-          <w:b/>
-          <w:bCs/>
-          <w:sz w:val="24"/>
-          <w:szCs w:val="24"/>
-        </w:rPr>
-        <w:t>native</w:t>
-      </w:r>
-      <w:proofErr w:type="spellEnd"/>
-      <w:r>
-        <w:rPr>
-          <w:b/>
-          <w:bCs/>
-          <w:sz w:val="24"/>
-          <w:szCs w:val="24"/>
-        </w:rPr>
-        <w:t xml:space="preserve"> </w:t>
-      </w:r>
-      <w:proofErr w:type="spellStart"/>
-      <w:r>
-        <w:rPr>
-          <w:b/>
-          <w:bCs/>
-          <w:sz w:val="24"/>
-          <w:szCs w:val="24"/>
-        </w:rPr>
-        <w:t>cli</w:t>
-      </w:r>
-      <w:proofErr w:type="spellEnd"/>
-      <w:r>
-        <w:rPr>
-          <w:b/>
-          <w:bCs/>
-          <w:sz w:val="24"/>
-          <w:szCs w:val="24"/>
-        </w:rPr>
-        <w:t xml:space="preserve"> ( Pacote responsável por criar a aplicação </w:t>
-      </w:r>
-      <w:proofErr w:type="spellStart"/>
-      <w:r>
-        <w:rPr>
-          <w:b/>
-          <w:bCs/>
-          <w:sz w:val="24"/>
-          <w:szCs w:val="24"/>
-        </w:rPr>
-        <w:t>react</w:t>
-      </w:r>
-      <w:proofErr w:type="spellEnd"/>
-      <w:r>
-        <w:rPr>
-          <w:b/>
-          <w:bCs/>
-          <w:sz w:val="24"/>
-          <w:szCs w:val="24"/>
-        </w:rPr>
-        <w:t xml:space="preserve"> </w:t>
-      </w:r>
-      <w:proofErr w:type="spellStart"/>
-      <w:r>
-        <w:rPr>
-          <w:b/>
-          <w:bCs/>
-          <w:sz w:val="24"/>
-          <w:szCs w:val="24"/>
-        </w:rPr>
-        <w:t>native</w:t>
-      </w:r>
-      <w:proofErr w:type="spellEnd"/>
-      <w:r>
-        <w:rPr>
-          <w:b/>
-          <w:bCs/>
-          <w:sz w:val="24"/>
-          <w:szCs w:val="24"/>
-        </w:rPr>
-        <w:t>).Executar em qualquer lugar:</w:t>
+        <w:t>Baixar e instalar de forma global o react native cli ( Pacote responsável por criar a aplicação react native).Executar em qualquer lugar:</w:t>
       </w:r>
     </w:p>
     <w:p>
@@ -866,27 +515,7 @@
           <w:sz w:val="24"/>
           <w:szCs w:val="24"/>
         </w:rPr>
-        <w:t xml:space="preserve"> no </w:t>
-      </w:r>
-      <w:proofErr w:type="spellStart"/>
-      <w:r>
-        <w:rPr>
-          <w:b/>
-          <w:bCs/>
-          <w:sz w:val="24"/>
-          <w:szCs w:val="24"/>
-        </w:rPr>
-        <w:t>workspace</w:t>
-      </w:r>
-      <w:proofErr w:type="spellEnd"/>
-      <w:r>
-        <w:rPr>
-          <w:b/>
-          <w:bCs/>
-          <w:sz w:val="24"/>
-          <w:szCs w:val="24"/>
-        </w:rPr>
-        <w:t xml:space="preserve"> </w:t>
+        <w:t xml:space="preserve"> no workspace </w:t>
       </w:r>
       <w:r>
         <w:rPr>
@@ -919,8 +548,6 @@
           <w:szCs w:val="24"/>
         </w:rPr>
       </w:pPr>
-      <w:bookmarkStart w:id="0" w:name="_GoBack"/>
-      <w:bookmarkEnd w:id="0"/>
     </w:p>
     <w:p>
       <w:pPr>
@@ -1015,56 +642,16 @@
           <w:sz w:val="24"/>
           <w:szCs w:val="24"/>
         </w:rPr>
-        <w:t xml:space="preserve">uma pasta com projeto </w:t>
-      </w:r>
-      <w:proofErr w:type="gramStart"/>
-      <w:r>
-        <w:rPr>
-          <w:b/>
-          <w:bCs/>
-          <w:sz w:val="24"/>
-          <w:szCs w:val="24"/>
-        </w:rPr>
-        <w:t>dentro</w:t>
-      </w:r>
-      <w:r>
-        <w:rPr>
-          <w:b/>
-          <w:bCs/>
-          <w:sz w:val="24"/>
-          <w:szCs w:val="24"/>
-        </w:rPr>
-        <w:t>(</w:t>
-      </w:r>
-      <w:proofErr w:type="gramEnd"/>
-      <w:r>
-        <w:rPr>
-          <w:b/>
-          <w:bCs/>
-          <w:sz w:val="24"/>
-          <w:szCs w:val="24"/>
-        </w:rPr>
-        <w:t xml:space="preserve">Contendo todos os arquivos iniciais </w:t>
-      </w:r>
-      <w:proofErr w:type="spellStart"/>
-      <w:r>
-        <w:rPr>
-          <w:b/>
-          <w:bCs/>
-          <w:sz w:val="24"/>
-          <w:szCs w:val="24"/>
-        </w:rPr>
-        <w:t>necessarios</w:t>
-      </w:r>
-      <w:proofErr w:type="spellEnd"/>
-      <w:r>
-        <w:rPr>
-          <w:b/>
-          <w:bCs/>
-          <w:sz w:val="24"/>
-          <w:szCs w:val="24"/>
-        </w:rPr>
-        <w:t>)</w:t>
+        <w:t>uma pasta com projeto dentro</w:t>
+      </w:r>
+      <w:r>
+        <w:rPr>
+          <w:b/>
+          <w:bCs/>
+          <w:sz w:val="24"/>
+          <w:szCs w:val="24"/>
+        </w:rPr>
+        <w:t>(Contendo todos os arquivos iniciais necessarios)</w:t>
       </w:r>
       <w:r>
         <w:rPr>
@@ -1103,13 +690,8 @@
         <w:pStyle w:val="Ttulo1"/>
         <w:jc w:val="center"/>
       </w:pPr>
-      <w:proofErr w:type="spellStart"/>
-      <w:r>
-        <w:t>Deploy</w:t>
-      </w:r>
-      <w:proofErr w:type="spellEnd"/>
-      <w:r>
-        <w:t xml:space="preserve"> do projeto</w:t>
+      <w:r>
+        <w:t>Deploy do projeto</w:t>
       </w:r>
     </w:p>
     <w:p/>
@@ -1202,6 +784,9 @@
     </w:p>
     <w:p>
       <w:r>
+        <w:rPr>
+          <w:noProof/>
+        </w:rPr>
         <w:drawing>
           <wp:anchor distT="0" distB="0" distL="114300" distR="114300" simplePos="0" relativeHeight="251661312" behindDoc="0" locked="0" layoutInCell="1" allowOverlap="1" wp14:anchorId="03402E1C" wp14:editId="07755585">
             <wp:simplePos x="0" y="0"/>
@@ -1266,25 +851,26 @@
         <w:rPr>
           <w:b/>
           <w:bCs/>
+          <w:noProof/>
           <w:sz w:val="32"/>
           <w:szCs w:val="32"/>
         </w:rPr>
         <w:drawing>
-          <wp:anchor distT="0" distB="0" distL="114300" distR="114300" simplePos="0" relativeHeight="251662336" behindDoc="0" locked="0" layoutInCell="1" allowOverlap="1" wp14:anchorId="11AF0371" wp14:editId="42067B52">
+          <wp:anchor distT="0" distB="0" distL="114300" distR="114300" simplePos="0" relativeHeight="251662336" behindDoc="0" locked="0" layoutInCell="1" allowOverlap="1" wp14:anchorId="11AF0371" wp14:editId="2C7FC134">
             <wp:simplePos x="0" y="0"/>
             <wp:positionH relativeFrom="column">
-              <wp:posOffset>3948861</wp:posOffset>
+              <wp:posOffset>3949065</wp:posOffset>
             </wp:positionH>
             <wp:positionV relativeFrom="paragraph">
-              <wp:posOffset>175080</wp:posOffset>
+              <wp:posOffset>175895</wp:posOffset>
             </wp:positionV>
-            <wp:extent cx="1701165" cy="2842895"/>
-            <wp:effectExtent l="0" t="0" r="0" b="0"/>
+            <wp:extent cx="1701165" cy="3217545"/>
+            <wp:effectExtent l="0" t="0" r="0" b="1905"/>
             <wp:wrapThrough wrapText="bothSides">
               <wp:wrapPolygon edited="0">
                 <wp:start x="0" y="0"/>
-                <wp:lineTo x="0" y="21421"/>
-                <wp:lineTo x="21286" y="21421"/>
+                <wp:lineTo x="0" y="21485"/>
+                <wp:lineTo x="21286" y="21485"/>
                 <wp:lineTo x="21286" y="0"/>
                 <wp:lineTo x="0" y="0"/>
               </wp:wrapPolygon>
@@ -1315,7 +901,7 @@
                   <pic:spPr>
                     <a:xfrm>
                       <a:off x="0" y="0"/>
-                      <a:ext cx="1701165" cy="2842895"/>
+                      <a:ext cx="1701165" cy="3217545"/>
                     </a:xfrm>
                     <a:prstGeom prst="rect">
                       <a:avLst/>
@@ -1351,47 +937,7 @@
           <w:sz w:val="24"/>
           <w:szCs w:val="24"/>
         </w:rPr>
-        <w:t xml:space="preserve">*Vai ocorrer o </w:t>
-      </w:r>
-      <w:proofErr w:type="spellStart"/>
-      <w:r>
-        <w:rPr>
-          <w:b/>
-          <w:bCs/>
-          <w:sz w:val="24"/>
-          <w:szCs w:val="24"/>
-        </w:rPr>
-        <w:t>deploy</w:t>
-      </w:r>
-      <w:proofErr w:type="spellEnd"/>
-      <w:r>
-        <w:rPr>
-          <w:b/>
-          <w:bCs/>
-          <w:sz w:val="24"/>
-          <w:szCs w:val="24"/>
-        </w:rPr>
-        <w:t xml:space="preserve"> da aplicação e mostrará a tela de </w:t>
-      </w:r>
-      <w:proofErr w:type="spellStart"/>
-      <w:r>
-        <w:rPr>
-          <w:b/>
-          <w:bCs/>
-          <w:sz w:val="24"/>
-          <w:szCs w:val="24"/>
-        </w:rPr>
-        <w:t>boas vindas</w:t>
-      </w:r>
-      <w:proofErr w:type="spellEnd"/>
-      <w:r>
-        <w:rPr>
-          <w:b/>
-          <w:bCs/>
-          <w:sz w:val="24"/>
-          <w:szCs w:val="24"/>
-        </w:rPr>
-        <w:t xml:space="preserve"> default do seu app:</w:t>
+        <w:t>*Vai ocorrer o deploy da aplicação e mostrará a tela de boas vindas default do seu app:</w:t>
       </w:r>
     </w:p>
     <w:p/>
@@ -1513,6 +1059,57 @@
       <w:r>
         <w:t>Trabalhando com o projeto</w:t>
       </w:r>
+    </w:p>
+    <w:p/>
+    <w:p>
+      <w:pPr>
+        <w:pStyle w:val="PargrafodaLista"/>
+        <w:numPr>
+          <w:ilvl w:val="0"/>
+          <w:numId w:val="3"/>
+        </w:numPr>
+      </w:pPr>
+      <w:r>
+        <w:t>Crie uma pasta chamada src e mova o arquivo App.js para la</w:t>
+      </w:r>
+    </w:p>
+    <w:p>
+      <w:pPr>
+        <w:pStyle w:val="PargrafodaLista"/>
+        <w:numPr>
+          <w:ilvl w:val="0"/>
+          <w:numId w:val="3"/>
+        </w:numPr>
+      </w:pPr>
+      <w:r>
+        <w:t>Redefina o caminho do App.js no arquivo index.js</w:t>
+      </w:r>
+    </w:p>
+    <w:p>
+      <w:pPr>
+        <w:pStyle w:val="PargrafodaLista"/>
+        <w:numPr>
+          <w:ilvl w:val="0"/>
+          <w:numId w:val="3"/>
+        </w:numPr>
+      </w:pPr>
+      <w:r>
+        <w:t>Crie dentro da pasta src a pasta componentes</w:t>
+      </w:r>
+    </w:p>
+    <w:p>
+      <w:pPr>
+        <w:pStyle w:val="PargrafodaLista"/>
+        <w:numPr>
+          <w:ilvl w:val="0"/>
+          <w:numId w:val="3"/>
+        </w:numPr>
+      </w:pPr>
+      <w:r>
+        <w:t>Done</w:t>
+      </w:r>
+      <w:bookmarkStart w:id="0" w:name="_GoBack"/>
+      <w:bookmarkEnd w:id="0"/>
     </w:p>
     <w:sectPr>
       <w:pgSz w:w="11906" w:h="16838"/>
@@ -1529,7 +1126,7 @@
   <w:abstractNum w:abstractNumId="0" w15:restartNumberingAfterBreak="0">
     <w:nsid w:val="04F4434F"/>
     <w:multiLevelType w:val="hybridMultilevel"/>
-    <w:tmpl w:val="DA384750"/>
+    <w:tmpl w:val="0B7263B8"/>
     <w:lvl w:ilvl="0" w:tplc="04160001">
       <w:start w:val="1"/>
       <w:numFmt w:val="bullet"/>

</xml_diff>